<commit_message>
Finished week2 De Certeau.
</commit_message>
<xml_diff>
--- a/week02/08-31_Highmore-DeCerteau.docx
+++ b/week02/08-31_Highmore-DeCerteau.docx
@@ -117,7 +117,7 @@
           <w:sz w:val="24"/>
           <w:szCs w:val="24"/>
         </w:rPr>
-        <w:t xml:space="preserve">hought, but rather the fact that both </w:t>
+        <w:t xml:space="preserve">hought, but rather that both </w:t>
       </w:r>
       <w:r>
         <w:rPr>
@@ -269,31 +269,23 @@
           <w:sz w:val="24"/>
           <w:szCs w:val="24"/>
         </w:rPr>
-        <w:t xml:space="preserve"> by repurposing the </w:t>
-      </w:r>
-      <w:r>
-        <w:rPr>
-          <w:rFonts w:ascii="Times New Roman" w:hAnsi="Times New Roman" w:cs="Times New Roman"/>
-          <w:sz w:val="24"/>
-          <w:szCs w:val="24"/>
-        </w:rPr>
-        <w:t xml:space="preserve">producer’s </w:t>
-      </w:r>
-      <w:r>
-        <w:rPr>
-          <w:rFonts w:ascii="Times New Roman" w:hAnsi="Times New Roman" w:cs="Times New Roman"/>
-          <w:sz w:val="24"/>
-          <w:szCs w:val="24"/>
-        </w:rPr>
-        <w:t xml:space="preserve">structure </w:t>
-      </w:r>
-      <w:r>
-        <w:rPr>
-          <w:rFonts w:ascii="Times New Roman" w:hAnsi="Times New Roman" w:cs="Times New Roman"/>
-          <w:sz w:val="24"/>
-          <w:szCs w:val="24"/>
-        </w:rPr>
-        <w:t>in ways unforeseen by its creator</w:t>
+        <w:t xml:space="preserve"> by </w:t>
+      </w:r>
+      <w:r>
+        <w:rPr>
+          <w:rFonts w:ascii="Times New Roman" w:hAnsi="Times New Roman" w:cs="Times New Roman"/>
+          <w:sz w:val="24"/>
+          <w:szCs w:val="24"/>
+        </w:rPr>
+        <w:t xml:space="preserve">acting in ways unforeseen by </w:t>
+      </w:r>
+      <w:r>
+        <w:rPr>
+          <w:rFonts w:ascii="Times New Roman" w:hAnsi="Times New Roman" w:cs="Times New Roman"/>
+          <w:sz w:val="24"/>
+          <w:szCs w:val="24"/>
+        </w:rPr>
+        <w:t>the structure’s creator</w:t>
       </w:r>
       <w:r>
         <w:rPr>
@@ -349,7 +341,23 @@
           <w:sz w:val="24"/>
           <w:szCs w:val="24"/>
         </w:rPr>
-        <w:t xml:space="preserve"> as an example of tactics at work.  </w:t>
+        <w:t xml:space="preserve"> as an example of tactics </w:t>
+      </w:r>
+      <w:r>
+        <w:rPr>
+          <w:rFonts w:ascii="Times New Roman" w:hAnsi="Times New Roman" w:cs="Times New Roman"/>
+          <w:sz w:val="24"/>
+          <w:szCs w:val="24"/>
+        </w:rPr>
+        <w:t>in practice</w:t>
+      </w:r>
+      <w:r>
+        <w:rPr>
+          <w:rFonts w:ascii="Times New Roman" w:hAnsi="Times New Roman" w:cs="Times New Roman"/>
+          <w:sz w:val="24"/>
+          <w:szCs w:val="24"/>
+        </w:rPr>
+        <w:t xml:space="preserve">.  </w:t>
       </w:r>
       <w:r>
         <w:rPr>
@@ -471,18 +479,156 @@
         </w:rPr>
         <w:t xml:space="preserve">more than </w:t>
       </w:r>
+      <w:r>
+        <w:rPr>
+          <w:rFonts w:ascii="Times New Roman" w:hAnsi="Times New Roman" w:cs="Times New Roman"/>
+          <w:sz w:val="24"/>
+          <w:szCs w:val="24"/>
+        </w:rPr>
+        <w:t xml:space="preserve">a </w:t>
+      </w:r>
+      <w:r>
+        <w:rPr>
+          <w:rFonts w:ascii="Times New Roman" w:hAnsi="Times New Roman" w:cs="Times New Roman"/>
+          <w:sz w:val="24"/>
+          <w:szCs w:val="24"/>
+        </w:rPr>
+        <w:t xml:space="preserve">male </w:t>
+      </w:r>
+      <w:r>
+        <w:rPr>
+          <w:rFonts w:ascii="Times New Roman" w:hAnsi="Times New Roman" w:cs="Times New Roman"/>
+          <w:sz w:val="24"/>
+          <w:szCs w:val="24"/>
+        </w:rPr>
+        <w:t xml:space="preserve">clownfish </w:t>
+      </w:r>
+      <w:r>
+        <w:rPr>
+          <w:rFonts w:ascii="Times New Roman" w:hAnsi="Times New Roman" w:cs="Times New Roman"/>
+          <w:sz w:val="24"/>
+          <w:szCs w:val="24"/>
+        </w:rPr>
+        <w:t xml:space="preserve">can </w:t>
+      </w:r>
+      <w:r>
+        <w:rPr>
+          <w:rFonts w:ascii="Times New Roman" w:hAnsi="Times New Roman" w:cs="Times New Roman"/>
+          <w:sz w:val="24"/>
+          <w:szCs w:val="24"/>
+        </w:rPr>
+        <w:t>choose to</w:t>
+      </w:r>
+      <w:r>
+        <w:rPr>
+          <w:rFonts w:ascii="Times New Roman" w:hAnsi="Times New Roman" w:cs="Times New Roman"/>
+          <w:sz w:val="24"/>
+          <w:szCs w:val="24"/>
+        </w:rPr>
+        <w:t xml:space="preserve"> </w:t>
+      </w:r>
+      <w:r>
+        <w:rPr>
+          <w:rFonts w:ascii="Times New Roman" w:hAnsi="Times New Roman" w:cs="Times New Roman"/>
+          <w:sz w:val="24"/>
+          <w:szCs w:val="24"/>
+        </w:rPr>
+        <w:t>become female</w:t>
+      </w:r>
+      <w:r>
+        <w:rPr>
+          <w:rFonts w:ascii="Times New Roman" w:hAnsi="Times New Roman" w:cs="Times New Roman"/>
+          <w:sz w:val="24"/>
+          <w:szCs w:val="24"/>
+        </w:rPr>
+        <w:t xml:space="preserve">. </w:t>
+      </w:r>
+      <w:r>
+        <w:rPr>
+          <w:rFonts w:ascii="Times New Roman" w:hAnsi="Times New Roman" w:cs="Times New Roman"/>
+          <w:sz w:val="24"/>
+          <w:szCs w:val="24"/>
+        </w:rPr>
+        <w:t xml:space="preserve"> </w:t>
+      </w:r>
+      <w:r>
+        <w:rPr>
+          <w:rFonts w:ascii="Times New Roman" w:hAnsi="Times New Roman" w:cs="Times New Roman"/>
+          <w:sz w:val="24"/>
+          <w:szCs w:val="24"/>
+        </w:rPr>
+        <w:t xml:space="preserve">If </w:t>
+      </w:r>
+      <w:r>
+        <w:rPr>
+          <w:rFonts w:ascii="Times New Roman" w:hAnsi="Times New Roman" w:cs="Times New Roman"/>
+          <w:sz w:val="24"/>
+          <w:szCs w:val="24"/>
+        </w:rPr>
+        <w:t xml:space="preserve">the definition of </w:t>
+      </w:r>
+      <w:r>
+        <w:rPr>
+          <w:rFonts w:ascii="Times New Roman" w:hAnsi="Times New Roman" w:cs="Times New Roman"/>
+          <w:sz w:val="24"/>
+          <w:szCs w:val="24"/>
+        </w:rPr>
+        <w:t>tactics include</w:t>
+      </w:r>
+      <w:r>
+        <w:rPr>
+          <w:rFonts w:ascii="Times New Roman" w:hAnsi="Times New Roman" w:cs="Times New Roman"/>
+          <w:sz w:val="24"/>
+          <w:szCs w:val="24"/>
+        </w:rPr>
+        <w:t>s</w:t>
+      </w:r>
+      <w:r>
+        <w:rPr>
+          <w:rFonts w:ascii="Times New Roman" w:hAnsi="Times New Roman" w:cs="Times New Roman"/>
+          <w:sz w:val="24"/>
+          <w:szCs w:val="24"/>
+        </w:rPr>
+        <w:t xml:space="preserve"> </w:t>
+      </w:r>
+      <w:r>
+        <w:rPr>
+          <w:rFonts w:ascii="Times New Roman" w:hAnsi="Times New Roman" w:cs="Times New Roman"/>
+          <w:sz w:val="24"/>
+          <w:szCs w:val="24"/>
+        </w:rPr>
+        <w:t xml:space="preserve">responses the consumer cannot control, </w:t>
+      </w:r>
+      <w:r>
+        <w:rPr>
+          <w:rFonts w:ascii="Times New Roman" w:hAnsi="Times New Roman" w:cs="Times New Roman"/>
+          <w:sz w:val="24"/>
+          <w:szCs w:val="24"/>
+        </w:rPr>
+        <w:t>is there a substantive difference between De Certeau’s definition of consumption and tactics?</w:t>
+      </w:r>
+    </w:p>
+    <w:p>
+      <w:pPr>
+        <w:spacing w:after="0" w:line="480" w:lineRule="auto"/>
+        <w:rPr>
+          <w:rFonts w:ascii="Times New Roman" w:hAnsi="Times New Roman" w:cs="Times New Roman"/>
+          <w:sz w:val="24"/>
+          <w:szCs w:val="24"/>
+        </w:rPr>
+      </w:pPr>
+    </w:p>
+    <w:p>
+      <w:pPr>
+        <w:spacing w:after="0" w:line="480" w:lineRule="auto"/>
+        <w:rPr>
+          <w:rFonts w:ascii="Times New Roman" w:hAnsi="Times New Roman" w:cs="Times New Roman"/>
+          <w:sz w:val="24"/>
+          <w:szCs w:val="24"/>
+        </w:rPr>
+      </w:pPr>
       <w:bookmarkStart w:id="0" w:name="_GoBack"/>
       <w:bookmarkEnd w:id="0"/>
-    </w:p>
-    <w:p>
-      <w:pPr>
-        <w:spacing w:after="0" w:line="480" w:lineRule="auto"/>
-        <w:rPr>
-          <w:rFonts w:ascii="Times New Roman" w:hAnsi="Times New Roman" w:cs="Times New Roman"/>
-          <w:sz w:val="24"/>
-          <w:szCs w:val="24"/>
-        </w:rPr>
-      </w:pPr>
     </w:p>
     <w:p>
       <w:pPr>
@@ -620,6 +766,7 @@
           <w:sz w:val="24"/>
           <w:szCs w:val="24"/>
         </w:rPr>
+        <w:lastRenderedPageBreak/>
         <w:t>It seems as though the tactics introduce random, or as De Certeau phrases it, Brownian, motion, but the distinction to note here is that it never explicitly says that the tactics themselve</w:t>
       </w:r>
       <w:r>
@@ -771,16 +918,7 @@
           <w:sz w:val="24"/>
           <w:szCs w:val="24"/>
         </w:rPr>
-        <w:t xml:space="preserve">cassava plant </w:t>
-      </w:r>
-      <w:r>
-        <w:rPr>
-          <w:rFonts w:ascii="Times New Roman" w:hAnsi="Times New Roman" w:cs="Times New Roman"/>
-          <w:sz w:val="24"/>
-          <w:szCs w:val="24"/>
-        </w:rPr>
-        <w:lastRenderedPageBreak/>
-        <w:t xml:space="preserve">does not </w:t>
+        <w:t xml:space="preserve">cassava plant does not </w:t>
       </w:r>
       <w:r>
         <w:rPr>
@@ -2486,7 +2624,7 @@
 </file>
 
 <file path=customXml/itemProps1.xml><?xml version="1.0" encoding="utf-8"?>
-<ds:datastoreItem xmlns:ds="http://schemas.openxmlformats.org/officeDocument/2006/customXml" ds:itemID="{6D14B042-6C14-4E03-8F43-681A6C8FE5A7}">
+<ds:datastoreItem xmlns:ds="http://schemas.openxmlformats.org/officeDocument/2006/customXml" ds:itemID="{F3FCA457-2CEC-493D-8F00-5995F5EEBFEC}">
   <ds:schemaRefs>
     <ds:schemaRef ds:uri="http://schemas.openxmlformats.org/officeDocument/2006/bibliography"/>
   </ds:schemaRefs>

</xml_diff>